<commit_message>
minor edits, close #30
</commit_message>
<xml_diff>
--- a/submission/revision/20221021/response_20221021.docx
+++ b/submission/revision/20221021/response_20221021.docx
@@ -49,21 +49,7 @@
           <w:rFonts w:ascii="Calibri" w:hAnsi="Calibri" w:cs="Calibri"/>
           <w:lang w:val="en-US"/>
         </w:rPr>
-        <w:t xml:space="preserve"> </w:t>
-      </w:r>
-      <w:r>
-        <w:rPr>
-          <w:rFonts w:ascii="Calibri" w:hAnsi="Calibri" w:cs="Calibri"/>
-          <w:lang w:val="en-US"/>
-        </w:rPr>
-        <w:t xml:space="preserve">We </w:t>
-      </w:r>
-      <w:r>
-        <w:rPr>
-          <w:rFonts w:ascii="Calibri" w:hAnsi="Calibri" w:cs="Calibri"/>
-          <w:lang w:val="en-US"/>
-        </w:rPr>
-        <w:t>(1) changed the terms referring to gender (men/women) to terms referring to sex (male/female), (2) reported the confidence intervals of mean differences before effect sizes</w:t>
+        <w:t xml:space="preserve"> We (1) changed the terms referring to gender (men/women) to terms referring to sex (male/female), (2) reported the confidence intervals of mean differences before effect sizes</w:t>
       </w:r>
       <w:r>
         <w:rPr>
@@ -91,7 +77,7 @@
           <w:rFonts w:ascii="Calibri" w:hAnsi="Calibri" w:cs="Calibri"/>
           <w:lang w:val="en-US"/>
         </w:rPr>
-        <w:t>) conducted additional sensitivity analyses to show the robustness of our results</w:t>
+        <w:t>) conducted sensitivity analyses to show the robustness of our results</w:t>
       </w:r>
       <w:r>
         <w:rPr>
@@ -140,7 +126,63 @@
           <w:rFonts w:ascii="Calibri" w:hAnsi="Calibri" w:cs="Calibri"/>
           <w:lang w:val="en-US"/>
         </w:rPr>
-        <w:t xml:space="preserve"> made some conceptual clarifications, including our contribution to the literature as a theoretical work and a clarification that we took sex a main explanatory variable for mating preferences and investigated its different impact on behaviors among heterosexual individuals and gay males and lesbian females.</w:t>
+        <w:t xml:space="preserve"> made some conceptual clarifications, including our contribution to the literature as a</w:t>
+      </w:r>
+      <w:r>
+        <w:rPr>
+          <w:rFonts w:ascii="Calibri" w:hAnsi="Calibri" w:cs="Calibri"/>
+          <w:lang w:val="en-US"/>
+        </w:rPr>
+        <w:t xml:space="preserve"> piece of</w:t>
+      </w:r>
+      <w:r>
+        <w:rPr>
+          <w:rFonts w:ascii="Calibri" w:hAnsi="Calibri" w:cs="Calibri"/>
+          <w:lang w:val="en-US"/>
+        </w:rPr>
+        <w:t xml:space="preserve"> theoretical work and </w:t>
+      </w:r>
+      <w:r>
+        <w:rPr>
+          <w:rFonts w:ascii="Calibri" w:hAnsi="Calibri" w:cs="Calibri"/>
+          <w:lang w:val="en-US"/>
+        </w:rPr>
+        <w:t xml:space="preserve">our focus on </w:t>
+      </w:r>
+      <w:r>
+        <w:rPr>
+          <w:rFonts w:ascii="Calibri" w:hAnsi="Calibri" w:cs="Calibri"/>
+          <w:lang w:val="en-US"/>
+        </w:rPr>
+        <w:t xml:space="preserve">sex </w:t>
+      </w:r>
+      <w:r>
+        <w:rPr>
+          <w:rFonts w:ascii="Calibri" w:hAnsi="Calibri" w:cs="Calibri"/>
+          <w:lang w:val="en-US"/>
+        </w:rPr>
+        <w:t xml:space="preserve">as </w:t>
+      </w:r>
+      <w:r>
+        <w:rPr>
+          <w:rFonts w:ascii="Calibri" w:hAnsi="Calibri" w:cs="Calibri"/>
+          <w:lang w:val="en-US"/>
+        </w:rPr>
+        <w:t>a main explanatory variable for mating preferences and its impact on behaviors</w:t>
+      </w:r>
+      <w:r>
+        <w:rPr>
+          <w:rFonts w:ascii="Calibri" w:hAnsi="Calibri" w:cs="Calibri"/>
+          <w:lang w:val="en-US"/>
+        </w:rPr>
+        <w:t xml:space="preserve"> among different populations</w:t>
+      </w:r>
+      <w:r>
+        <w:rPr>
+          <w:rFonts w:ascii="Calibri" w:hAnsi="Calibri" w:cs="Calibri"/>
+          <w:lang w:val="en-US"/>
+        </w:rPr>
+        <w:t>.</w:t>
       </w:r>
     </w:p>
     <w:p>
@@ -405,6 +447,7 @@
           <w:bCs/>
           <w:lang w:val="en-US"/>
         </w:rPr>
+        <w:lastRenderedPageBreak/>
         <w:t>1)      What exactly do you mean with “less constraints on gay men’s mating preferences” (page 6, first sentence)? That gay men usually have a higher preference for short-term mating as compared to heterosexual men/ have a more unrestricted sociosexual orientation? Please provide a reference for this claim.</w:t>
       </w:r>
     </w:p>
@@ -457,7 +500,7 @@
           <w:rFonts w:ascii="Calibri" w:hAnsi="Calibri" w:cs="Calibri"/>
           <w:lang w:val="en-US"/>
         </w:rPr>
-        <w:t xml:space="preserve"> regardless of sexual orientations (we already fully explicated the reasoning and evidence for this claim earlier in the Introduction). </w:t>
+        <w:t xml:space="preserve"> regardless of sexual orientation (we already fully explicated the reasoning and evidence for this claim earlier in the Introduction). </w:t>
       </w:r>
       <w:r>
         <w:rPr>
@@ -794,7 +837,21 @@
           <w:rFonts w:ascii="Calibri" w:hAnsi="Calibri" w:cs="Calibri"/>
           <w:lang w:val="en-US"/>
         </w:rPr>
-        <w:t xml:space="preserve"> regardless of sexual orientations, this interest can lead to different behavioral consequences depending on whether they are heterosexual (partners being </w:t>
+        <w:t xml:space="preserve"> regardless of sexual orientation, this interest can lead to different behavioral consequences</w:t>
+      </w:r>
+      <w:r>
+        <w:rPr>
+          <w:rFonts w:ascii="Calibri" w:hAnsi="Calibri" w:cs="Calibri"/>
+          <w:lang w:val="en-US"/>
+        </w:rPr>
+        <w:t xml:space="preserve"> among males</w:t>
+      </w:r>
+      <w:r>
+        <w:rPr>
+          <w:rFonts w:ascii="Calibri" w:hAnsi="Calibri" w:cs="Calibri"/>
+          <w:lang w:val="en-US"/>
+        </w:rPr>
+        <w:t xml:space="preserve"> depending on whether they are heterosexual (partners being </w:t>
       </w:r>
       <w:r>
         <w:rPr>
@@ -946,7 +1003,35 @@
           <w:rFonts w:ascii="Calibri" w:hAnsi="Calibri" w:cs="Calibri"/>
           <w:lang w:val="en-US"/>
         </w:rPr>
-        <w:t>. The Github repository has been temporarily unlinked but will be linked back when this paper gets accepted.</w:t>
+        <w:t xml:space="preserve">. The Github repository has been temporarily unlinked but will be linked back </w:t>
+      </w:r>
+      <w:r>
+        <w:rPr>
+          <w:rFonts w:ascii="Calibri" w:hAnsi="Calibri" w:cs="Calibri"/>
+          <w:lang w:val="en-US"/>
+        </w:rPr>
+        <w:t>after</w:t>
+      </w:r>
+      <w:r>
+        <w:rPr>
+          <w:rFonts w:ascii="Calibri" w:hAnsi="Calibri" w:cs="Calibri"/>
+          <w:lang w:val="en-US"/>
+        </w:rPr>
+        <w:t xml:space="preserve"> </w:t>
+      </w:r>
+      <w:r>
+        <w:rPr>
+          <w:rFonts w:ascii="Calibri" w:hAnsi="Calibri" w:cs="Calibri"/>
+          <w:lang w:val="en-US"/>
+        </w:rPr>
+        <w:t>the</w:t>
+      </w:r>
+      <w:r>
+        <w:rPr>
+          <w:rFonts w:ascii="Calibri" w:hAnsi="Calibri" w:cs="Calibri"/>
+          <w:lang w:val="en-US"/>
+        </w:rPr>
+        <w:t xml:space="preserve"> paper gets accepted.</w:t>
       </w:r>
     </w:p>
     <w:p>
@@ -1098,7 +1183,28 @@
           <w:rFonts w:ascii="Calibri" w:hAnsi="Calibri" w:cs="Calibri"/>
           <w:lang w:val="en-US"/>
         </w:rPr>
-        <w:t>entirely arbitrary. To show the robustness of our results, we ran additional sensitivity analyses while setting the long-</w:t>
+        <w:t xml:space="preserve">entirely arbitrary. To show the robustness of our results, we ran additional sensitivity analyses while setting the long-term likelihood to 0, 2, 4, 6, and 8. </w:t>
+      </w:r>
+      <w:r>
+        <w:rPr>
+          <w:rFonts w:ascii="Calibri" w:hAnsi="Calibri" w:cs="Calibri"/>
+          <w:lang w:val="en-US"/>
+        </w:rPr>
+        <w:t xml:space="preserve">The simulations for sensitivity analyses </w:t>
+      </w:r>
+      <w:r>
+        <w:rPr>
+          <w:rFonts w:ascii="Calibri" w:hAnsi="Calibri" w:cs="Calibri"/>
+          <w:lang w:val="en-US"/>
+        </w:rPr>
+        <w:t>used</w:t>
+      </w:r>
+      <w:r>
+        <w:rPr>
+          <w:rFonts w:ascii="Calibri" w:hAnsi="Calibri" w:cs="Calibri"/>
+          <w:lang w:val="en-US"/>
+        </w:rPr>
+        <w:t xml:space="preserve"> the same </w:t>
       </w:r>
       <w:r>
         <w:rPr>
@@ -1106,28 +1212,7 @@
           <w:lang w:val="en-US"/>
         </w:rPr>
         <w:lastRenderedPageBreak/>
-        <w:t xml:space="preserve">term likelihood to 0, 2, 4, 6, and 8. </w:t>
-      </w:r>
-      <w:r>
-        <w:rPr>
-          <w:rFonts w:ascii="Calibri" w:hAnsi="Calibri" w:cs="Calibri"/>
-          <w:lang w:val="en-US"/>
-        </w:rPr>
-        <w:t xml:space="preserve">The simulations for sensitivity analyses </w:t>
-      </w:r>
-      <w:r>
-        <w:rPr>
-          <w:rFonts w:ascii="Calibri" w:hAnsi="Calibri" w:cs="Calibri"/>
-          <w:lang w:val="en-US"/>
-        </w:rPr>
-        <w:t>used</w:t>
-      </w:r>
-      <w:r>
-        <w:rPr>
-          <w:rFonts w:ascii="Calibri" w:hAnsi="Calibri" w:cs="Calibri"/>
-          <w:lang w:val="en-US"/>
-        </w:rPr>
-        <w:t xml:space="preserve"> the same experimental designs but was run only 100 times for each set of parameter setting.</w:t>
+        <w:t>experimental designs but was run only 100 times for each set of parameter setting.</w:t>
       </w:r>
       <w:r>
         <w:rPr>
@@ -1300,21 +1385,35 @@
           <w:rFonts w:ascii="Calibri" w:hAnsi="Calibri" w:cs="Calibri"/>
           <w:lang w:val="en-US"/>
         </w:rPr>
-        <w:t>The results from the sensitivity analyses were similar to the main results presented in the manuscript</w:t>
-      </w:r>
-      <w:r>
-        <w:rPr>
-          <w:rFonts w:ascii="Calibri" w:hAnsi="Calibri" w:cs="Calibri"/>
-          <w:lang w:val="en-US"/>
-        </w:rPr>
-        <w:t xml:space="preserve"> and were reported in the Supplemental Materials</w:t>
-      </w:r>
-      <w:r>
-        <w:rPr>
-          <w:rFonts w:ascii="Calibri" w:hAnsi="Calibri" w:cs="Calibri"/>
-          <w:lang w:val="en-US"/>
-        </w:rPr>
-        <w:t>. In the revised manuscript, we added a subsection titled “Sensitivity Analyses” to the “Results” section</w:t>
+        <w:t>The results from the sensitivity analyses</w:t>
+      </w:r>
+      <w:r>
+        <w:rPr>
+          <w:rFonts w:ascii="Calibri" w:hAnsi="Calibri" w:cs="Calibri"/>
+          <w:lang w:val="en-US"/>
+        </w:rPr>
+        <w:t xml:space="preserve">, now </w:t>
+      </w:r>
+      <w:r>
+        <w:rPr>
+          <w:rFonts w:ascii="Calibri" w:hAnsi="Calibri" w:cs="Calibri"/>
+          <w:lang w:val="en-US"/>
+        </w:rPr>
+        <w:t>reported in the Supplemental Materials</w:t>
+      </w:r>
+      <w:r>
+        <w:rPr>
+          <w:rFonts w:ascii="Calibri" w:hAnsi="Calibri" w:cs="Calibri"/>
+          <w:lang w:val="en-US"/>
+        </w:rPr>
+        <w:t xml:space="preserve">, </w:t>
+      </w:r>
+      <w:r>
+        <w:rPr>
+          <w:rFonts w:ascii="Calibri" w:hAnsi="Calibri" w:cs="Calibri"/>
+          <w:lang w:val="en-US"/>
+        </w:rPr>
+        <w:t>were similar to the main results presented in the manuscript. In the revised manuscript, we added a subsection titled “Sensitivity Analyses” to the “Results” section</w:t>
       </w:r>
       <w:r>
         <w:rPr>
@@ -1414,7 +1513,21 @@
           <w:rFonts w:ascii="Calibri" w:hAnsi="Calibri" w:cs="Calibri"/>
           <w:lang w:val="en-US"/>
         </w:rPr>
-        <w:t>he likelihood of short-term mating for paired agents was reduced (See the “Process overview and scheduling” for a detailed description of the procedures).</w:t>
+        <w:t xml:space="preserve">he likelihood of short-term mating for paired agents was reduced (See the “Process overview and scheduling” </w:t>
+      </w:r>
+      <w:r>
+        <w:rPr>
+          <w:rFonts w:ascii="Calibri" w:hAnsi="Calibri" w:cs="Calibri"/>
+          <w:lang w:val="en-US"/>
+        </w:rPr>
+        <w:t xml:space="preserve">of the Supplemental Materials </w:t>
+      </w:r>
+      <w:r>
+        <w:rPr>
+          <w:rFonts w:ascii="Calibri" w:hAnsi="Calibri" w:cs="Calibri"/>
+          <w:lang w:val="en-US"/>
+        </w:rPr>
+        <w:t>for a detailed description of the procedures).</w:t>
       </w:r>
       <w:r>
         <w:rPr>
@@ -1435,7 +1548,28 @@
           <w:rFonts w:ascii="Calibri" w:hAnsi="Calibri" w:cs="Calibri"/>
           <w:lang w:val="en-US"/>
         </w:rPr>
-        <w:t>engaging in short-term mating is possible while staying in a long-term relationship</w:t>
+        <w:t xml:space="preserve">it is possible to </w:t>
+      </w:r>
+      <w:r>
+        <w:rPr>
+          <w:rFonts w:ascii="Calibri" w:hAnsi="Calibri" w:cs="Calibri"/>
+          <w:lang w:val="en-US"/>
+        </w:rPr>
+        <w:t>engag</w:t>
+      </w:r>
+      <w:r>
+        <w:rPr>
+          <w:rFonts w:ascii="Calibri" w:hAnsi="Calibri" w:cs="Calibri"/>
+          <w:lang w:val="en-US"/>
+        </w:rPr>
+        <w:t>e</w:t>
+      </w:r>
+      <w:r>
+        <w:rPr>
+          <w:rFonts w:ascii="Calibri" w:hAnsi="Calibri" w:cs="Calibri"/>
+          <w:lang w:val="en-US"/>
+        </w:rPr>
+        <w:t xml:space="preserve"> in short-term mating while staying in a long-term relationship</w:t>
       </w:r>
       <w:r>
         <w:rPr>
@@ -1500,25 +1634,43 @@
           <w:shd w:val="clear" w:color="auto" w:fill="FFFFFF"/>
           <w:lang w:val="en-US"/>
         </w:rPr>
-        <w:t>Response: We agree with the reviewer on this point. The direct reason for the unrealistically large effect size</w:t>
-      </w:r>
-      <w:r>
-        <w:rPr>
-          <w:rFonts w:ascii="Calibri" w:eastAsia="Times New Roman" w:hAnsi="Calibri" w:cs="Calibri"/>
-          <w:color w:val="222222"/>
-          <w:shd w:val="clear" w:color="auto" w:fill="FFFFFF"/>
-          <w:lang w:val="en-US"/>
-        </w:rPr>
-        <w:t>s</w:t>
-      </w:r>
-      <w:r>
-        <w:rPr>
-          <w:rFonts w:ascii="Calibri" w:eastAsia="Times New Roman" w:hAnsi="Calibri" w:cs="Calibri"/>
-          <w:color w:val="222222"/>
-          <w:shd w:val="clear" w:color="auto" w:fill="FFFFFF"/>
-          <w:lang w:val="en-US"/>
-        </w:rPr>
-        <w:t xml:space="preserve"> is that there </w:t>
+        <w:t xml:space="preserve">Response: We agree with the reviewer </w:t>
+      </w:r>
+      <w:r>
+        <w:rPr>
+          <w:rFonts w:ascii="Calibri" w:eastAsia="Times New Roman" w:hAnsi="Calibri" w:cs="Calibri"/>
+          <w:color w:val="222222"/>
+          <w:shd w:val="clear" w:color="auto" w:fill="FFFFFF"/>
+          <w:lang w:val="en-US"/>
+        </w:rPr>
+        <w:t>that the effect sizes are extremely large</w:t>
+      </w:r>
+      <w:r>
+        <w:rPr>
+          <w:rFonts w:ascii="Calibri" w:eastAsia="Times New Roman" w:hAnsi="Calibri" w:cs="Calibri"/>
+          <w:color w:val="222222"/>
+          <w:shd w:val="clear" w:color="auto" w:fill="FFFFFF"/>
+          <w:lang w:val="en-US"/>
+        </w:rPr>
+        <w:t xml:space="preserve">. </w:t>
+      </w:r>
+      <w:r>
+        <w:rPr>
+          <w:rFonts w:ascii="Calibri" w:eastAsia="Times New Roman" w:hAnsi="Calibri" w:cs="Calibri"/>
+          <w:color w:val="222222"/>
+          <w:shd w:val="clear" w:color="auto" w:fill="FFFFFF"/>
+          <w:lang w:val="en-US"/>
+        </w:rPr>
+        <w:t>We think t</w:t>
+      </w:r>
+      <w:r>
+        <w:rPr>
+          <w:rFonts w:ascii="Calibri" w:eastAsia="Times New Roman" w:hAnsi="Calibri" w:cs="Calibri"/>
+          <w:color w:val="222222"/>
+          <w:shd w:val="clear" w:color="auto" w:fill="FFFFFF"/>
+          <w:lang w:val="en-US"/>
+        </w:rPr>
+        <w:t xml:space="preserve">he direct reason is that there </w:t>
       </w:r>
       <w:r>
         <w:rPr>
@@ -1795,7 +1947,21 @@
           <w:rFonts w:ascii="Calibri" w:hAnsi="Calibri" w:cs="Calibri"/>
           <w:lang w:val="en-US"/>
         </w:rPr>
-        <w:t xml:space="preserve"> the differences of the group means. To avoid confusion, we reported </w:t>
+        <w:t xml:space="preserve"> the differences </w:t>
+      </w:r>
+      <w:r>
+        <w:rPr>
+          <w:rFonts w:ascii="Calibri" w:hAnsi="Calibri" w:cs="Calibri"/>
+          <w:lang w:val="en-US"/>
+        </w:rPr>
+        <w:t>between</w:t>
+      </w:r>
+      <w:r>
+        <w:rPr>
+          <w:rFonts w:ascii="Calibri" w:hAnsi="Calibri" w:cs="Calibri"/>
+          <w:lang w:val="en-US"/>
+        </w:rPr>
+        <w:t xml:space="preserve"> the group means. To avoid confusion, we reported </w:t>
       </w:r>
       <w:r>
         <w:rPr>
@@ -2914,7 +3080,7 @@
           <w:shd w:val="clear" w:color="auto" w:fill="FFFFFF"/>
           <w:lang w:val="en-US"/>
         </w:rPr>
-        <w:t xml:space="preserve"> further confusion.</w:t>
+        <w:t xml:space="preserve"> confusion.</w:t>
       </w:r>
     </w:p>
     <w:p>
@@ -3228,7 +3394,16 @@
           <w:shd w:val="clear" w:color="auto" w:fill="FFFFFF"/>
           <w:lang w:val="en-US"/>
         </w:rPr>
-        <w:t>i.e., in mating behaviors of short duration without commitment (Buss &amp; Schmitt, 1993)</w:t>
+        <w:t>that is</w:t>
+      </w:r>
+      <w:r>
+        <w:rPr>
+          <w:rFonts w:ascii="Calibri" w:eastAsia="Times New Roman" w:hAnsi="Calibri" w:cs="Calibri"/>
+          <w:color w:val="222222"/>
+          <w:shd w:val="clear" w:color="auto" w:fill="FFFFFF"/>
+          <w:lang w:val="en-US"/>
+        </w:rPr>
+        <w:t>, in mating behaviors of short duration without commitment (Buss &amp; Schmitt, 1993)</w:t>
       </w:r>
       <w:r>
         <w:rPr>
@@ -3292,25 +3467,52 @@
           <w:shd w:val="clear" w:color="auto" w:fill="FFFFFF"/>
           <w:lang w:val="en-US"/>
         </w:rPr>
-        <w:t xml:space="preserve">Response: Our manuscript reports a study based on agent-based modeling, which is a theoretical contribution rather than an empirical one. </w:t>
-      </w:r>
-      <w:r>
-        <w:rPr>
-          <w:rFonts w:ascii="Calibri" w:eastAsia="Times New Roman" w:hAnsi="Calibri" w:cs="Calibri"/>
-          <w:color w:val="222222"/>
-          <w:shd w:val="clear" w:color="auto" w:fill="FFFFFF"/>
-          <w:lang w:val="en-US"/>
-        </w:rPr>
-        <w:t>The study</w:t>
-      </w:r>
-      <w:r>
-        <w:rPr>
-          <w:rFonts w:ascii="Calibri" w:eastAsia="Times New Roman" w:hAnsi="Calibri" w:cs="Calibri"/>
-          <w:color w:val="222222"/>
-          <w:shd w:val="clear" w:color="auto" w:fill="FFFFFF"/>
-          <w:lang w:val="en-US"/>
-        </w:rPr>
-        <w:t xml:space="preserve"> did not involve any participants.</w:t>
+        <w:t>Response: Our manuscript reports a study based on agent-based modeling</w:t>
+      </w:r>
+      <w:r>
+        <w:rPr>
+          <w:rFonts w:ascii="Calibri" w:eastAsia="Times New Roman" w:hAnsi="Calibri" w:cs="Calibri"/>
+          <w:color w:val="222222"/>
+          <w:shd w:val="clear" w:color="auto" w:fill="FFFFFF"/>
+          <w:lang w:val="en-US"/>
+        </w:rPr>
+        <w:t xml:space="preserve"> which </w:t>
+      </w:r>
+      <w:r>
+        <w:rPr>
+          <w:rFonts w:ascii="Calibri" w:eastAsia="Times New Roman" w:hAnsi="Calibri" w:cs="Calibri"/>
+          <w:color w:val="222222"/>
+          <w:shd w:val="clear" w:color="auto" w:fill="FFFFFF"/>
+          <w:lang w:val="en-US"/>
+        </w:rPr>
+        <w:t>did not involve any participants.</w:t>
+      </w:r>
+      <w:r>
+        <w:rPr>
+          <w:rFonts w:ascii="Calibri" w:eastAsia="Times New Roman" w:hAnsi="Calibri" w:cs="Calibri"/>
+          <w:color w:val="222222"/>
+          <w:shd w:val="clear" w:color="auto" w:fill="FFFFFF"/>
+          <w:lang w:val="en-US"/>
+        </w:rPr>
+        <w:t xml:space="preserve"> Therefore, we are not able to provide demographic data about the</w:t>
+      </w:r>
+      <w:r>
+        <w:rPr>
+          <w:rFonts w:ascii="Calibri" w:eastAsia="Times New Roman" w:hAnsi="Calibri" w:cs="Calibri"/>
+          <w:color w:val="222222"/>
+          <w:shd w:val="clear" w:color="auto" w:fill="FFFFFF"/>
+          <w:lang w:val="en-US"/>
+        </w:rPr>
+        <w:t xml:space="preserve"> </w:t>
+      </w:r>
+      <w:r>
+        <w:rPr>
+          <w:rFonts w:ascii="Calibri" w:eastAsia="Times New Roman" w:hAnsi="Calibri" w:cs="Calibri"/>
+          <w:color w:val="222222"/>
+          <w:shd w:val="clear" w:color="auto" w:fill="FFFFFF"/>
+          <w:lang w:val="en-US"/>
+        </w:rPr>
+        <w:t>participants or the method of selecting participants.</w:t>
       </w:r>
     </w:p>
     <w:p>
@@ -3390,16 +3592,7 @@
           <w:shd w:val="clear" w:color="auto" w:fill="FFFFFF"/>
           <w:lang w:val="en-US"/>
         </w:rPr>
-        <w:t xml:space="preserve">direction </w:t>
-      </w:r>
-      <w:r>
-        <w:rPr>
-          <w:rFonts w:ascii="Calibri" w:eastAsia="Times New Roman" w:hAnsi="Calibri" w:cs="Calibri"/>
-          <w:color w:val="222222"/>
-          <w:shd w:val="clear" w:color="auto" w:fill="FFFFFF"/>
-          <w:lang w:val="en-US"/>
-        </w:rPr>
-        <w:t xml:space="preserve">for </w:t>
+        <w:t xml:space="preserve">direction for </w:t>
       </w:r>
       <w:r>
         <w:rPr>
@@ -3637,7 +3830,28 @@
           <w:rFonts w:ascii="Calibri" w:hAnsi="Calibri" w:cs="Calibri"/>
           <w:lang w:val="en-US"/>
         </w:rPr>
-        <w:t xml:space="preserve">issues that are worth investigating empirically. For example, </w:t>
+        <w:t xml:space="preserve">issues that are worth </w:t>
+      </w:r>
+      <w:r>
+        <w:rPr>
+          <w:rFonts w:ascii="Calibri" w:hAnsi="Calibri" w:cs="Calibri"/>
+          <w:lang w:val="en-US"/>
+        </w:rPr>
+        <w:t>empirical investigation</w:t>
+      </w:r>
+      <w:r>
+        <w:rPr>
+          <w:rFonts w:ascii="Calibri" w:hAnsi="Calibri" w:cs="Calibri"/>
+          <w:lang w:val="en-US"/>
+        </w:rPr>
+        <w:t>s</w:t>
+      </w:r>
+      <w:r>
+        <w:rPr>
+          <w:rFonts w:ascii="Calibri" w:hAnsi="Calibri" w:cs="Calibri"/>
+          <w:lang w:val="en-US"/>
+        </w:rPr>
+        <w:t xml:space="preserve">. For example, </w:t>
       </w:r>
       <w:r>
         <w:rPr>
@@ -3839,7 +4053,21 @@
           <w:rFonts w:ascii="Calibri" w:hAnsi="Calibri" w:cs="Calibri"/>
           <w:lang w:val="en-US"/>
         </w:rPr>
-        <w:t xml:space="preserve">The present study aimed to address two theoretical issues that have been underexamined in the literature: a) the conceptual link between </w:t>
+        <w:t xml:space="preserve">The present study aimed to address two theoretical issues that have been underexamined in the literature: a) the </w:t>
+      </w:r>
+      <w:r>
+        <w:rPr>
+          <w:rFonts w:ascii="Calibri" w:hAnsi="Calibri" w:cs="Calibri"/>
+          <w:lang w:val="en-US"/>
+        </w:rPr>
+        <w:t>causal relation</w:t>
+      </w:r>
+      <w:r>
+        <w:rPr>
+          <w:rFonts w:ascii="Calibri" w:hAnsi="Calibri" w:cs="Calibri"/>
+          <w:lang w:val="en-US"/>
+        </w:rPr>
+        <w:t xml:space="preserve"> between </w:t>
       </w:r>
       <w:r>
         <w:rPr>
@@ -3853,7 +4081,21 @@
           <w:rFonts w:ascii="Calibri" w:hAnsi="Calibri" w:cs="Calibri"/>
           <w:lang w:val="en-US"/>
         </w:rPr>
-        <w:t xml:space="preserve"> differences in mating preferences and those in behaviors, and b) the existence of a shared explanation for </w:t>
+        <w:t xml:space="preserve"> differences in mating preferences and those in </w:t>
+      </w:r>
+      <w:r>
+        <w:rPr>
+          <w:rFonts w:ascii="Calibri" w:hAnsi="Calibri" w:cs="Calibri"/>
+          <w:lang w:val="en-US"/>
+        </w:rPr>
+        <w:t xml:space="preserve">mating </w:t>
+      </w:r>
+      <w:r>
+        <w:rPr>
+          <w:rFonts w:ascii="Calibri" w:hAnsi="Calibri" w:cs="Calibri"/>
+          <w:lang w:val="en-US"/>
+        </w:rPr>
+        <w:t xml:space="preserve">behaviors, and b) the existence of a shared explanation for </w:t>
       </w:r>
       <w:r>
         <w:rPr>
@@ -3926,7 +4168,43 @@
           <w:shd w:val="clear" w:color="auto" w:fill="FFFFFF"/>
           <w:lang w:val="en-US"/>
         </w:rPr>
-        <w:t>Response: In light of the broad range of evidence, we have changed the wording throughout the edited manuscript. Specifically, “gender difference” was replaced by “sex difference”, “men” was replaced by “males”, and “women” was replaced by “females” (except for discussions of existing studies as they mostly use the notion of “gender” rather than “sex).</w:t>
+        <w:t xml:space="preserve">Response: In light of the broad range of evidence, we have changed the wording throughout the </w:t>
+      </w:r>
+      <w:r>
+        <w:rPr>
+          <w:rFonts w:ascii="Calibri" w:eastAsia="Times New Roman" w:hAnsi="Calibri" w:cs="Calibri"/>
+          <w:color w:val="222222"/>
+          <w:shd w:val="clear" w:color="auto" w:fill="FFFFFF"/>
+          <w:lang w:val="en-US"/>
+        </w:rPr>
+        <w:t>revised</w:t>
+      </w:r>
+      <w:r>
+        <w:rPr>
+          <w:rFonts w:ascii="Calibri" w:eastAsia="Times New Roman" w:hAnsi="Calibri" w:cs="Calibri"/>
+          <w:color w:val="222222"/>
+          <w:shd w:val="clear" w:color="auto" w:fill="FFFFFF"/>
+          <w:lang w:val="en-US"/>
+        </w:rPr>
+        <w:t xml:space="preserve"> manuscript</w:t>
+      </w:r>
+      <w:r>
+        <w:rPr>
+          <w:rFonts w:ascii="Calibri" w:eastAsia="Times New Roman" w:hAnsi="Calibri" w:cs="Calibri"/>
+          <w:color w:val="222222"/>
+          <w:shd w:val="clear" w:color="auto" w:fill="FFFFFF"/>
+          <w:lang w:val="en-US"/>
+        </w:rPr>
+        <w:t xml:space="preserve"> where it is appropriate</w:t>
+      </w:r>
+      <w:r>
+        <w:rPr>
+          <w:rFonts w:ascii="Calibri" w:eastAsia="Times New Roman" w:hAnsi="Calibri" w:cs="Calibri"/>
+          <w:color w:val="222222"/>
+          <w:shd w:val="clear" w:color="auto" w:fill="FFFFFF"/>
+          <w:lang w:val="en-US"/>
+        </w:rPr>
+        <w:t>. Specifically, “gender difference” was replaced by “sex difference”, “men” was replaced by “males”, and “women” was replaced by “females”.</w:t>
       </w:r>
       <w:r>
         <w:rPr>

</xml_diff>